<commit_message>
Add final Code Changes
</commit_message>
<xml_diff>
--- a/4/6CCS3CFL-CW4.docx
+++ b/4/6CCS3CFL-CW4.docx
@@ -132,6 +132,9 @@
     </w:p>
     <w:p>
       <w:r>
+        <w:rPr>
+          <w:noProof/>
+        </w:rPr>
         <w:drawing>
           <wp:inline distT="0" distB="0" distL="0" distR="0" wp14:anchorId="626A8D47" wp14:editId="6D02AEB3">
             <wp:extent cx="5731510" cy="1981835"/>
@@ -252,8 +255,13 @@
         </w:numPr>
       </w:pPr>
       <w:r>
-        <w:t>Fibonacci – fib.j</w:t>
-      </w:r>
+        <w:t xml:space="preserve">Fibonacci – </w:t>
+      </w:r>
+      <w:proofErr w:type="gramStart"/>
+      <w:r>
+        <w:t>fib.j</w:t>
+      </w:r>
+      <w:proofErr w:type="gramEnd"/>
     </w:p>
     <w:p>
       <w:pPr>
@@ -264,8 +272,13 @@
         </w:numPr>
       </w:pPr>
       <w:r>
-        <w:t>Factorial – fact.j</w:t>
-      </w:r>
+        <w:t xml:space="preserve">Factorial – </w:t>
+      </w:r>
+      <w:proofErr w:type="gramStart"/>
+      <w:r>
+        <w:t>fact.j</w:t>
+      </w:r>
+      <w:proofErr w:type="gramEnd"/>
     </w:p>
     <w:p>
       <w:r>
@@ -280,7 +293,15 @@
     </w:p>
     <w:p>
       <w:r>
-        <w:t>I added the for loop by extending the compile_stmt, and adding support for For loops in Stmt parser.</w:t>
+        <w:t>I added the for loop by extending the compile_</w:t>
+      </w:r>
+      <w:proofErr w:type="gramStart"/>
+      <w:r>
+        <w:t>stmt, and</w:t>
+      </w:r>
+      <w:proofErr w:type="gramEnd"/>
+      <w:r>
+        <w:t xml:space="preserve"> adding support for For loops in Stmt parser.</w:t>
       </w:r>
     </w:p>
     <w:p>
@@ -302,6 +323,9 @@
     </w:p>
     <w:p>
       <w:r>
+        <w:rPr>
+          <w:noProof/>
+        </w:rPr>
         <w:drawing>
           <wp:inline distT="0" distB="0" distL="0" distR="0" wp14:anchorId="1EBB6292" wp14:editId="409B6CB2">
             <wp:extent cx="5731510" cy="266065"/>
@@ -383,6 +407,9 @@
     </w:p>
     <w:p>
       <w:r>
+        <w:rPr>
+          <w:noProof/>
+        </w:rPr>
         <w:drawing>
           <wp:inline distT="0" distB="0" distL="0" distR="0" wp14:anchorId="2C9B5B50" wp14:editId="1A17E3FC">
             <wp:extent cx="5731510" cy="2722245"/>
@@ -438,6 +465,9 @@
     </w:p>
     <w:p>
       <w:r>
+        <w:rPr>
+          <w:noProof/>
+        </w:rPr>
         <w:drawing>
           <wp:inline distT="0" distB="0" distL="0" distR="0" wp14:anchorId="1BC0481C" wp14:editId="090CCE38">
             <wp:extent cx="2804615" cy="1196319"/>
@@ -477,6 +507,21 @@
     </w:p>
     <w:p>
       <w:r>
+        <w:t xml:space="preserve">The assembler instructions can be found in </w:t>
+      </w:r>
+      <w:proofErr w:type="gramStart"/>
+      <w:r>
+        <w:rPr>
+          <w:b/>
+          <w:bCs/>
+          <w:u w:val="single"/>
+        </w:rPr>
+        <w:t>nestedi.j</w:t>
+      </w:r>
+      <w:proofErr w:type="gramEnd"/>
+    </w:p>
+    <w:p>
+      <w:r>
         <w:t>Currently since the variables are not scoped, the value of i is sort of treated as a global.</w:t>
       </w:r>
     </w:p>
@@ -513,7 +558,36 @@
         </w:numPr>
       </w:pPr>
       <w:r>
-        <w:t>We iterate through the inner loop until the condition is not met which is when i=10</w:t>
+        <w:t xml:space="preserve">We iterate through the inner loop until the condition </w:t>
+      </w:r>
+      <m:oMath>
+        <m:r>
+          <w:rPr>
+            <w:rFonts w:ascii="Cambria Math" w:hAnsi="Cambria Math"/>
+          </w:rPr>
+          <m:t>i</m:t>
+        </m:r>
+        <m:r>
+          <w:rPr>
+            <w:rFonts w:ascii="Cambria Math" w:hAnsi="Cambria Math"/>
+          </w:rPr>
+          <m:t>≤</m:t>
+        </m:r>
+        <m:r>
+          <w:rPr>
+            <w:rFonts w:ascii="Cambria Math" w:hAnsi="Cambria Math"/>
+          </w:rPr>
+          <m:t>10</m:t>
+        </m:r>
+      </m:oMath>
+      <w:r>
+        <w:rPr>
+          <w:rFonts w:eastAsiaTheme="minorEastAsia"/>
+        </w:rPr>
+        <w:t xml:space="preserve"> </w:t>
+      </w:r>
+      <w:r>
+        <w:t>is not met</w:t>
       </w:r>
     </w:p>
     <w:p>
@@ -525,7 +599,13 @@
         </w:numPr>
       </w:pPr>
       <w:r>
-        <w:t>When we exit the inner loop, we compare this new I with the condition which will also not be satisfied.</w:t>
+        <w:t xml:space="preserve">When we exit the inner loop, we compare this new </w:t>
+      </w:r>
+      <w:r>
+        <w:t>i</w:t>
+      </w:r>
+      <w:r>
+        <w:t xml:space="preserve"> with the condition which will also not be satisfied.</w:t>
       </w:r>
     </w:p>
     <w:p>
@@ -549,11 +629,20 @@
         </w:numPr>
       </w:pPr>
       <w:r>
-        <w:t>Therefore the output will look like the following</w:t>
-      </w:r>
-    </w:p>
-    <w:p>
-      <w:r>
+        <w:t>Therefore</w:t>
+      </w:r>
+      <w:r>
+        <w:t>,</w:t>
+      </w:r>
+      <w:r>
+        <w:t xml:space="preserve"> the output will look like the following</w:t>
+      </w:r>
+    </w:p>
+    <w:p>
+      <w:r>
+        <w:rPr>
+          <w:noProof/>
+        </w:rPr>
         <w:drawing>
           <wp:inline distT="0" distB="0" distL="0" distR="0" wp14:anchorId="4688466E" wp14:editId="7B0C0075">
             <wp:extent cx="3835021" cy="3112481"/>

</xml_diff>